<commit_message>
add: finish demo (#1)
</commit_message>
<xml_diff>
--- a/Homeworks/Homework_1/2024.M3.Blockchain Renkai Homework_1/Homework1.docx
+++ b/Homeworks/Homework_1/2024.M3.Blockchain Renkai Homework_1/Homework1.docx
@@ -5404,6 +5404,7 @@
         </w:rPr>
         <w:t xml:space="preserve">s of tests for </w:t>
       </w:r>
+      <w:proofErr w:type="gramStart"/>
       <w:r>
         <w:rPr>
           <w:rStyle w:val="HTMLCode"/>
@@ -5416,7 +5417,22 @@
           <w:bdr w:val="single" w:sz="6" w:space="0" w:color="E7EAED" w:frame="1"/>
           <w:shd w:val="clear" w:color="auto" w:fill="F3F4F4"/>
         </w:rPr>
-        <w:t>isValidTx()</w:t>
+        <w:t>isValidTx(</w:t>
+      </w:r>
+      <w:proofErr w:type="gramEnd"/>
+      <w:r>
+        <w:rPr>
+          <w:rStyle w:val="HTMLCode"/>
+          <w:rFonts w:ascii="Times New Roman" w:hAnsi="Times New Roman" w:cs="Times New Roman"/>
+          <w:b/>
+          <w:bCs/>
+          <w:color w:val="333333"/>
+          <w:sz w:val="24"/>
+          <w:szCs w:val="24"/>
+          <w:bdr w:val="single" w:sz="6" w:space="0" w:color="E7EAED" w:frame="1"/>
+          <w:shd w:val="clear" w:color="auto" w:fill="F3F4F4"/>
+        </w:rPr>
+        <w:t>)</w:t>
       </w:r>
       <w:r>
         <w:rPr>
@@ -5469,6 +5485,7 @@
         </w:rPr>
         <w:t xml:space="preserve">table for </w:t>
       </w:r>
+      <w:proofErr w:type="gramStart"/>
       <w:r>
         <w:rPr>
           <w:rStyle w:val="HTMLCode"/>
@@ -5481,7 +5498,22 @@
           <w:bdr w:val="single" w:sz="6" w:space="0" w:color="E7EAED" w:frame="1"/>
           <w:shd w:val="clear" w:color="auto" w:fill="F3F4F4"/>
         </w:rPr>
-        <w:t>isValidTx()</w:t>
+        <w:t>isValidTx(</w:t>
+      </w:r>
+      <w:proofErr w:type="gramEnd"/>
+      <w:r>
+        <w:rPr>
+          <w:rStyle w:val="HTMLCode"/>
+          <w:rFonts w:ascii="Times New Roman" w:hAnsi="Times New Roman" w:cs="Times New Roman"/>
+          <w:b/>
+          <w:bCs/>
+          <w:color w:val="333333"/>
+          <w:sz w:val="24"/>
+          <w:szCs w:val="24"/>
+          <w:bdr w:val="single" w:sz="6" w:space="0" w:color="E7EAED" w:frame="1"/>
+          <w:shd w:val="clear" w:color="auto" w:fill="F3F4F4"/>
+        </w:rPr>
+        <w:t>)</w:t>
       </w:r>
       <w:r>
         <w:rPr>
@@ -7132,6 +7164,7 @@
         </w:rPr>
         <w:t xml:space="preserve"> The test table for </w:t>
       </w:r>
+      <w:proofErr w:type="gramStart"/>
       <w:r>
         <w:rPr>
           <w:b/>
@@ -7140,7 +7173,18 @@
           <w:bdr w:val="single" w:sz="6" w:space="0" w:color="E7EAED" w:frame="1"/>
           <w:shd w:val="clear" w:color="auto" w:fill="F3F4F4"/>
         </w:rPr>
-        <w:t>handleTxs()</w:t>
+        <w:t>handleTxs(</w:t>
+      </w:r>
+      <w:proofErr w:type="gramEnd"/>
+      <w:r>
+        <w:rPr>
+          <w:b/>
+          <w:bCs/>
+          <w:color w:val="333333"/>
+          <w:bdr w:val="single" w:sz="6" w:space="0" w:color="E7EAED" w:frame="1"/>
+          <w:shd w:val="clear" w:color="auto" w:fill="F3F4F4"/>
+        </w:rPr>
+        <w:t>)</w:t>
       </w:r>
       <w:r>
         <w:rPr>
@@ -8089,7 +8133,9 @@
         <w:ind w:firstLine="420"/>
         <w:jc w:val="both"/>
         <w:rPr>
-          <w:color w:val="333333"/>
+          <w:rFonts w:ascii="SimSun" w:eastAsia="SimSun" w:hAnsi="SimSun" w:cs="SimSun" w:hint="eastAsia"/>
+          <w:color w:val="333333"/>
+          <w:lang w:val="en-US"/>
         </w:rPr>
       </w:pPr>
       <w:r>
@@ -8142,7 +8188,23 @@
         <w:rPr>
           <w:color w:val="333333"/>
         </w:rPr>
-        <w:t>implementation logic and validation ideas are correct.</w:t>
+        <w:t xml:space="preserve">implementation logic and validation ideas are </w:t>
+      </w:r>
+      <w:r>
+        <w:rPr>
+          <w:b/>
+          <w:bCs/>
+          <w:color w:val="333333"/>
+        </w:rPr>
+        <w:t>correct</w:t>
+      </w:r>
+      <w:r>
+        <w:rPr>
+          <w:rFonts w:ascii="SimSun" w:eastAsia="SimSun" w:hAnsi="SimSun" w:cs="SimSun"/>
+          <w:color w:val="333333"/>
+          <w:lang w:val="en-US"/>
+        </w:rPr>
+        <w:t>!</w:t>
       </w:r>
     </w:p>
     <w:p>
@@ -8159,10 +8221,10 @@
           <w:color w:val="333333"/>
         </w:rPr>
         <w:drawing>
-          <wp:inline distT="0" distB="0" distL="0" distR="0" wp14:anchorId="4BA873E3" wp14:editId="1A59BCE0">
-            <wp:extent cx="4680000" cy="1491447"/>
+          <wp:inline distT="0" distB="0" distL="0" distR="0" wp14:anchorId="126A9C17" wp14:editId="6387BEB7">
+            <wp:extent cx="0" cy="0"/>
             <wp:effectExtent l="0" t="0" r="0" b="0"/>
-            <wp:docPr id="2" name="Picture 2"/>
+            <wp:docPr id="3" name="Picture 3"/>
             <wp:cNvGraphicFramePr>
               <a:graphicFrameLocks xmlns:a="http://schemas.openxmlformats.org/drawingml/2006/main" noChangeAspect="1"/>
             </wp:cNvGraphicFramePr>
@@ -8170,7 +8232,7 @@
               <a:graphicData uri="http://schemas.openxmlformats.org/drawingml/2006/picture">
                 <pic:pic xmlns:pic="http://schemas.openxmlformats.org/drawingml/2006/picture">
                   <pic:nvPicPr>
-                    <pic:cNvPr id="2" name="Picture 2"/>
+                    <pic:cNvPr id="3" name="Picture 3"/>
                     <pic:cNvPicPr/>
                   </pic:nvPicPr>
                   <pic:blipFill>
@@ -8188,7 +8250,7 @@
                   <pic:spPr>
                     <a:xfrm>
                       <a:off x="0" y="0"/>
-                      <a:ext cx="4680000" cy="1491447"/>
+                      <a:ext cx="0" cy="0"/>
                     </a:xfrm>
                     <a:prstGeom prst="rect">
                       <a:avLst/>
@@ -8233,6 +8295,7 @@
     <w:p>
       <w:pPr>
         <w:shd w:val="clear" w:color="auto" w:fill="FFFFFF"/>
+        <w:jc w:val="center"/>
         <w:rPr>
           <w:color w:val="333333"/>
         </w:rPr>
@@ -8340,15 +8403,32 @@
         <w:ind w:firstLine="420"/>
         <w:jc w:val="both"/>
         <w:rPr>
-          <w:color w:val="333333"/>
-        </w:rPr>
-      </w:pPr>
-      <w:r>
-        <w:rPr>
           <w:rStyle w:val="md-plain"/>
           <w:color w:val="333333"/>
         </w:rPr>
-        <w:t xml:space="preserve">All of the code in this repo is run on the MacOS (M2) with </w:t>
+      </w:pPr>
+      <w:r>
+        <w:rPr>
+          <w:rStyle w:val="md-plain"/>
+          <w:color w:val="333333"/>
+        </w:rPr>
+        <w:t xml:space="preserve">All of the code in this repo is run on the </w:t>
+      </w:r>
+      <w:r>
+        <w:rPr>
+          <w:rStyle w:val="md-plain"/>
+          <w:b/>
+          <w:bCs/>
+          <w:color w:val="333333"/>
+        </w:rPr>
+        <w:t>MacOS (M2)</w:t>
+      </w:r>
+      <w:r>
+        <w:rPr>
+          <w:rStyle w:val="md-plain"/>
+          <w:color w:val="333333"/>
+        </w:rPr>
+        <w:t xml:space="preserve"> with </w:t>
       </w:r>
       <w:r>
         <w:rPr>
@@ -8480,6 +8560,37 @@
           <w:color w:val="333333"/>
         </w:rPr>
         <w:t>nize them.</w:t>
+      </w:r>
+    </w:p>
+    <w:p>
+      <w:pPr>
+        <w:pStyle w:val="md-end-block"/>
+        <w:shd w:val="clear" w:color="auto" w:fill="FFFFFF"/>
+        <w:spacing w:before="0" w:beforeAutospacing="0" w:after="0" w:afterAutospacing="0"/>
+        <w:ind w:firstLine="420"/>
+        <w:jc w:val="both"/>
+        <w:rPr>
+          <w:color w:val="333333"/>
+        </w:rPr>
+      </w:pPr>
+      <w:r>
+        <w:rPr>
+          <w:color w:val="333333"/>
+        </w:rPr>
+        <w:t>To demonstrate the reproducibility of the results, I built a CI tool using GitHub Actions to run the test code online and show the results. Figure 4. shows the results from the CI</w:t>
+      </w:r>
+      <w:r>
+        <w:rPr>
+          <w:rStyle w:val="FootnoteReference"/>
+          <w:color w:val="333333"/>
+        </w:rPr>
+        <w:footnoteReference w:id="3"/>
+      </w:r>
+      <w:r>
+        <w:rPr>
+          <w:color w:val="333333"/>
+        </w:rPr>
+        <w:t>, and again, it passes all the tests!</w:t>
       </w:r>
     </w:p>
     <w:sectPr>
@@ -8586,7 +8697,13 @@
               <w:rPr>
                 <w:lang w:val="zh-CN"/>
               </w:rPr>
-              <w:t xml:space="preserve"> / </w:t>
+              <w:t xml:space="preserve"> </w:t>
+            </w:r>
+            <w:r>
+              <w:rPr>
+                <w:lang w:val="zh-CN"/>
+              </w:rPr>
+              <w:t xml:space="preserve">/ </w:t>
             </w:r>
             <w:r>
               <w:rPr>
@@ -8755,6 +8872,7 @@
         </w:rPr>
         <w:t xml:space="preserve"> </w:t>
       </w:r>
+      <w:proofErr w:type="spellStart"/>
       <w:r>
         <w:rPr>
           <w:rStyle w:val="HTMLCode"/>
@@ -8770,6 +8888,7 @@
         </w:rPr>
         <w:t>TxHandler</w:t>
       </w:r>
+      <w:proofErr w:type="spellEnd"/>
       <w:r>
         <w:rPr>
           <w:rFonts w:ascii="Times New Roman" w:hAnsi="Times New Roman" w:cs="Times New Roman"/>
@@ -8802,6 +8921,7 @@
         </w:rPr>
         <w:t xml:space="preserve">in </w:t>
       </w:r>
+      <w:proofErr w:type="spellStart"/>
       <w:r>
         <w:rPr>
           <w:rFonts w:ascii="Times New Roman" w:hAnsi="Times New Roman" w:cs="Times New Roman"/>
@@ -8810,32 +8930,9 @@
           <w:sz w:val="21"/>
           <w:szCs w:val="21"/>
         </w:rPr>
-        <w:t>src/main/java/TxHandler.java</w:t>
-      </w:r>
-      <w:r>
-        <w:rPr>
-          <w:rFonts w:ascii="Times New Roman" w:hAnsi="Times New Roman" w:cs="Times New Roman"/>
-          <w:sz w:val="21"/>
-          <w:szCs w:val="21"/>
-        </w:rPr>
-        <w:t xml:space="preserve"> </w:t>
-      </w:r>
-      <w:r>
-        <w:rPr>
-          <w:rFonts w:ascii="Times New Roman" w:hAnsi="Times New Roman" w:cs="Times New Roman"/>
-          <w:sz w:val="21"/>
-          <w:szCs w:val="21"/>
-        </w:rPr>
-        <w:t xml:space="preserve">and the </w:t>
-      </w:r>
-      <w:r>
-        <w:rPr>
-          <w:rFonts w:ascii="Times New Roman" w:hAnsi="Times New Roman" w:cs="Times New Roman"/>
-          <w:sz w:val="21"/>
-          <w:szCs w:val="21"/>
-        </w:rPr>
-        <w:t xml:space="preserve">test code is in </w:t>
-      </w:r>
+        <w:t>src</w:t>
+      </w:r>
+      <w:proofErr w:type="spellEnd"/>
       <w:r>
         <w:rPr>
           <w:rFonts w:ascii="Times New Roman" w:hAnsi="Times New Roman" w:cs="Times New Roman"/>
@@ -8844,8 +8941,33 @@
           <w:sz w:val="21"/>
           <w:szCs w:val="21"/>
         </w:rPr>
-        <w:t>src/main/test/</w:t>
-      </w:r>
+        <w:t>/main/java/TxHandler.java</w:t>
+      </w:r>
+      <w:r>
+        <w:rPr>
+          <w:rFonts w:ascii="Times New Roman" w:hAnsi="Times New Roman" w:cs="Times New Roman"/>
+          <w:sz w:val="21"/>
+          <w:szCs w:val="21"/>
+        </w:rPr>
+        <w:t xml:space="preserve"> </w:t>
+      </w:r>
+      <w:r>
+        <w:rPr>
+          <w:rFonts w:ascii="Times New Roman" w:hAnsi="Times New Roman" w:cs="Times New Roman"/>
+          <w:sz w:val="21"/>
+          <w:szCs w:val="21"/>
+        </w:rPr>
+        <w:t xml:space="preserve">and the </w:t>
+      </w:r>
+      <w:r>
+        <w:rPr>
+          <w:rFonts w:ascii="Times New Roman" w:hAnsi="Times New Roman" w:cs="Times New Roman"/>
+          <w:sz w:val="21"/>
+          <w:szCs w:val="21"/>
+        </w:rPr>
+        <w:t xml:space="preserve">test code is in </w:t>
+      </w:r>
+      <w:proofErr w:type="spellStart"/>
       <w:r>
         <w:rPr>
           <w:rFonts w:ascii="Times New Roman" w:hAnsi="Times New Roman" w:cs="Times New Roman"/>
@@ -8854,8 +8976,9 @@
           <w:sz w:val="21"/>
           <w:szCs w:val="21"/>
         </w:rPr>
-        <w:t>TxHandlerTest</w:t>
-      </w:r>
+        <w:t>src</w:t>
+      </w:r>
+      <w:proofErr w:type="spellEnd"/>
       <w:r>
         <w:rPr>
           <w:rFonts w:ascii="Times New Roman" w:hAnsi="Times New Roman" w:cs="Times New Roman"/>
@@ -8864,6 +8987,26 @@
           <w:sz w:val="21"/>
           <w:szCs w:val="21"/>
         </w:rPr>
+        <w:t>/main/test/</w:t>
+      </w:r>
+      <w:r>
+        <w:rPr>
+          <w:rFonts w:ascii="Times New Roman" w:hAnsi="Times New Roman" w:cs="Times New Roman"/>
+          <w:i/>
+          <w:iCs/>
+          <w:sz w:val="21"/>
+          <w:szCs w:val="21"/>
+        </w:rPr>
+        <w:t>TxHandlerTest</w:t>
+      </w:r>
+      <w:r>
+        <w:rPr>
+          <w:rFonts w:ascii="Times New Roman" w:hAnsi="Times New Roman" w:cs="Times New Roman"/>
+          <w:i/>
+          <w:iCs/>
+          <w:sz w:val="21"/>
+          <w:szCs w:val="21"/>
+        </w:rPr>
         <w:t>.java</w:t>
       </w:r>
       <w:r>
@@ -8873,6 +9016,50 @@
           <w:szCs w:val="21"/>
         </w:rPr>
         <w:t>.</w:t>
+      </w:r>
+    </w:p>
+  </w:footnote>
+  <w:footnote w:id="3">
+    <w:p>
+      <w:pPr>
+        <w:pStyle w:val="FootnoteText"/>
+        <w:rPr>
+          <w:rFonts w:hint="eastAsia"/>
+        </w:rPr>
+      </w:pPr>
+      <w:r>
+        <w:rPr>
+          <w:rStyle w:val="FootnoteReference"/>
+        </w:rPr>
+        <w:footnoteRef/>
+      </w:r>
+      <w:r>
+        <w:t xml:space="preserve"> </w:t>
+      </w:r>
+      <w:r>
+        <w:rPr>
+          <w:rFonts w:hint="eastAsia"/>
+          <w:color w:val="333333"/>
+        </w:rPr>
+        <w:t>C</w:t>
+      </w:r>
+      <w:r>
+        <w:rPr>
+          <w:color w:val="333333"/>
+        </w:rPr>
+        <w:t xml:space="preserve">an be found </w:t>
+      </w:r>
+      <w:r>
+        <w:rPr>
+          <w:color w:val="333333"/>
+        </w:rPr>
+        <w:t>at</w:t>
+      </w:r>
+      <w:r>
+        <w:rPr>
+          <w:color w:val="333333"/>
+        </w:rPr>
+        <w:t xml:space="preserve">: </w:t>
       </w:r>
     </w:p>
   </w:footnote>

</xml_diff>